<commit_message>
Alterações na Documentação e adição de novo arquivo
</commit_message>
<xml_diff>
--- a/glossarios_negocio.docx
+++ b/glossarios_negocio.docx
@@ -20,8 +20,6 @@
         </w:rPr>
         <w:t>Glossários</w:t>
       </w:r>
-      <w:bookmarkStart w:id="0" w:name="_GoBack"/>
-      <w:bookmarkEnd w:id="0"/>
       <w:r>
         <w:rPr>
           <w:rFonts w:ascii="Arial" w:hAnsi="Arial" w:cs="Arial"/>
@@ -46,6 +44,156 @@
       </w:pPr>
     </w:p>
     <w:p/>
+    <w:p>
+      <w:pPr>
+        <w:rPr>
+          <w:rFonts w:ascii="Arial" w:hAnsi="Arial" w:cs="Arial"/>
+          <w:b/>
+          <w:sz w:val="24"/>
+          <w:szCs w:val="24"/>
+        </w:rPr>
+      </w:pPr>
+    </w:p>
+    <w:p>
+      <w:pPr>
+        <w:rPr>
+          <w:rFonts w:ascii="Arial" w:hAnsi="Arial" w:cs="Arial"/>
+          <w:b/>
+          <w:sz w:val="24"/>
+          <w:szCs w:val="24"/>
+        </w:rPr>
+      </w:pPr>
+      <w:r>
+        <w:rPr>
+          <w:rFonts w:ascii="Arial" w:hAnsi="Arial" w:cs="Arial"/>
+          <w:b/>
+          <w:sz w:val="24"/>
+          <w:szCs w:val="24"/>
+        </w:rPr>
+        <w:t xml:space="preserve">Definições de Vocabulário de Negócios: </w:t>
+      </w:r>
+    </w:p>
+    <w:p>
+      <w:pPr>
+        <w:rPr>
+          <w:rFonts w:ascii="Arial" w:hAnsi="Arial" w:cs="Arial"/>
+          <w:sz w:val="24"/>
+          <w:szCs w:val="24"/>
+        </w:rPr>
+      </w:pPr>
+      <w:r>
+        <w:rPr>
+          <w:rFonts w:ascii="Arial" w:hAnsi="Arial" w:cs="Arial"/>
+          <w:sz w:val="24"/>
+          <w:szCs w:val="24"/>
+        </w:rPr>
+        <w:t>- Commodities (moedas (ativos));</w:t>
+      </w:r>
+    </w:p>
+    <w:p>
+      <w:pPr>
+        <w:rPr>
+          <w:rFonts w:ascii="Arial" w:hAnsi="Arial" w:cs="Arial"/>
+          <w:sz w:val="24"/>
+          <w:szCs w:val="24"/>
+        </w:rPr>
+      </w:pPr>
+      <w:r>
+        <w:rPr>
+          <w:rFonts w:ascii="Arial" w:hAnsi="Arial" w:cs="Arial"/>
+          <w:sz w:val="24"/>
+          <w:szCs w:val="24"/>
+        </w:rPr>
+        <w:t>- Ativos (</w:t>
+      </w:r>
+      <w:r>
+        <w:rPr>
+          <w:rFonts w:ascii="Arial" w:hAnsi="Arial" w:cs="Arial"/>
+          <w:sz w:val="24"/>
+          <w:szCs w:val="24"/>
+        </w:rPr>
+        <w:t>tudo o que pode ser convertido em dinheiro</w:t>
+      </w:r>
+      <w:r>
+        <w:rPr>
+          <w:rFonts w:ascii="Arial" w:hAnsi="Arial" w:cs="Arial"/>
+          <w:sz w:val="24"/>
+          <w:szCs w:val="24"/>
+        </w:rPr>
+        <w:t xml:space="preserve"> físico</w:t>
+      </w:r>
+      <w:r>
+        <w:rPr>
+          <w:rFonts w:ascii="Arial" w:hAnsi="Arial" w:cs="Arial"/>
+          <w:sz w:val="24"/>
+          <w:szCs w:val="24"/>
+        </w:rPr>
+        <w:t xml:space="preserve"> de alguma forma</w:t>
+      </w:r>
+      <w:r>
+        <w:rPr>
+          <w:rFonts w:ascii="Arial" w:hAnsi="Arial" w:cs="Arial"/>
+          <w:sz w:val="24"/>
+          <w:szCs w:val="24"/>
+        </w:rPr>
+        <w:t>);</w:t>
+      </w:r>
+    </w:p>
+    <w:p>
+      <w:pPr>
+        <w:rPr>
+          <w:rFonts w:ascii="Arial" w:hAnsi="Arial" w:cs="Arial"/>
+          <w:sz w:val="24"/>
+          <w:szCs w:val="24"/>
+        </w:rPr>
+      </w:pPr>
+      <w:r>
+        <w:rPr>
+          <w:rFonts w:ascii="Arial" w:hAnsi="Arial" w:cs="Arial"/>
+          <w:sz w:val="24"/>
+          <w:szCs w:val="24"/>
+        </w:rPr>
+        <w:t>- B2B (negócio para negócio);</w:t>
+      </w:r>
+    </w:p>
+    <w:p>
+      <w:pPr>
+        <w:rPr>
+          <w:rFonts w:ascii="Arial" w:hAnsi="Arial" w:cs="Arial"/>
+          <w:sz w:val="24"/>
+          <w:szCs w:val="24"/>
+        </w:rPr>
+      </w:pPr>
+      <w:r>
+        <w:rPr>
+          <w:rFonts w:ascii="Arial" w:hAnsi="Arial" w:cs="Arial"/>
+          <w:sz w:val="24"/>
+          <w:szCs w:val="24"/>
+        </w:rPr>
+        <w:t>- B2C (negócio para cliente);</w:t>
+      </w:r>
+    </w:p>
+    <w:p>
+      <w:pPr>
+        <w:rPr>
+          <w:rFonts w:ascii="Arial" w:hAnsi="Arial" w:cs="Arial"/>
+          <w:sz w:val="24"/>
+          <w:szCs w:val="24"/>
+        </w:rPr>
+      </w:pPr>
+    </w:p>
+    <w:p>
+      <w:pPr>
+        <w:rPr>
+          <w:rFonts w:ascii="Arial" w:hAnsi="Arial" w:cs="Arial"/>
+          <w:b/>
+          <w:sz w:val="24"/>
+          <w:szCs w:val="24"/>
+        </w:rPr>
+      </w:pPr>
+      <w:bookmarkStart w:id="0" w:name="_GoBack"/>
+      <w:bookmarkEnd w:id="0"/>
+    </w:p>
     <w:sectPr>
       <w:pgSz w:w="11906" w:h="16838"/>
       <w:pgMar w:top="1417" w:right="1701" w:bottom="1417" w:left="1701" w:header="708" w:footer="708" w:gutter="0"/>

</xml_diff>